<commit_message>
Corrections to the addin file to correct broken zip file behavior
</commit_message>
<xml_diff>
--- a/Docs/AlaskaPakV3_Installation.docx
+++ b/Docs/AlaskaPakV3_Installation.docx
@@ -775,19 +775,13 @@
         <w:t xml:space="preserve"> users </w:t>
       </w:r>
       <w:r>
-        <w:t>as the same mapped drive (</w:t>
-      </w:r>
-      <w:r>
-        <w:rPr>
-          <w:b/>
-        </w:rPr>
-        <w:t>UNC paths are currently not supported.  I hope to correct this soon</w:t>
-      </w:r>
-      <w:r>
-        <w:t>)</w:t>
-      </w:r>
-      <w:r>
-        <w:t>.  In addition, i</w:t>
+        <w:t>as the same</w:t>
+      </w:r>
+      <w:r>
+        <w:t xml:space="preserve"> UNC or mapped drive.  </w:t>
+      </w:r>
+      <w:r>
+        <w:t>In addition, i</w:t>
       </w:r>
       <w:r>
         <w:t xml:space="preserve">t </w:t>
@@ -2183,7 +2177,7 @@
 </file>
 
 <file path=customXml/itemProps1.xml><?xml version="1.0" encoding="utf-8"?>
-<ds:datastoreItem xmlns:ds="http://schemas.openxmlformats.org/officeDocument/2006/customXml" ds:itemID="{C4809F21-D3A5-4F32-AF6F-A1803B17C72A}">
+<ds:datastoreItem xmlns:ds="http://schemas.openxmlformats.org/officeDocument/2006/customXml" ds:itemID="{69BF8911-C4AA-4BC4-B380-68840C7F4C4F}">
   <ds:schemaRefs>
     <ds:schemaRef ds:uri="http://schemas.openxmlformats.org/officeDocument/2006/bibliography"/>
   </ds:schemaRefs>

</xml_diff>